<commit_message>
Support for CurrentTemperature variable
</commit_message>
<xml_diff>
--- a/Doc/FLIPR plugin.docx
+++ b/Doc/FLIPR plugin.docx
@@ -116,10 +116,15 @@
       </w:r>
       <w:proofErr w:type="spellEnd"/>
       <w:r>
-        <w:t xml:space="preserve"> une communication a base du réseau SIGFOX et qui est comprise dans le prix d’achat de l’objet.</w:t>
-      </w:r>
-    </w:p>
-    <w:p/>
+        <w:t xml:space="preserve"> une communication a base du réseau SIGFOX et qui est comprise dans le prix d’achat de l’objet</w:t>
+      </w:r>
+      <w:r>
+        <w:t xml:space="preserve"> connecté</w:t>
+      </w:r>
+      <w:r>
+        <w:t>.</w:t>
+      </w:r>
+    </w:p>
     <w:p>
       <w:r>
         <w:t>Afin de pouvoir l’intégrer simplement dans le système de domotique VERA, j’ai développé ce plugin FLIPR qui permet</w:t>
@@ -195,6 +200,52 @@
     </w:p>
     <w:p>
       <w:r>
+        <w:t xml:space="preserve">Pour référence, ce document fait parfois référence </w:t>
+      </w:r>
+      <w:proofErr w:type="spellStart"/>
+      <w:r>
+        <w:t>a</w:t>
+      </w:r>
+      <w:proofErr w:type="spellEnd"/>
+      <w:r>
+        <w:t xml:space="preserve"> ALTUI qui est un autre plugin sur VERA qui offre </w:t>
+      </w:r>
+      <w:bookmarkStart w:id="0" w:name="_GoBack"/>
+      <w:bookmarkEnd w:id="0"/>
+      <w:r>
+        <w:t xml:space="preserve">une user interface alternative </w:t>
+      </w:r>
+      <w:proofErr w:type="spellStart"/>
+      <w:r>
+        <w:t>a</w:t>
+      </w:r>
+      <w:proofErr w:type="spellEnd"/>
+      <w:r>
+        <w:t xml:space="preserve"> celle du fabriquant de la VERA qui est plus intuitive et </w:t>
+      </w:r>
+      <w:proofErr w:type="spellStart"/>
+      <w:r>
+        <w:t>complete</w:t>
+      </w:r>
+      <w:proofErr w:type="spellEnd"/>
+      <w:r>
+        <w:t xml:space="preserve">. Pour plus d’information sur ALTUI consulter : </w:t>
+      </w:r>
+      <w:hyperlink r:id="rId6" w:history="1">
+        <w:r>
+          <w:rPr>
+            <w:rStyle w:val="Lienhypertexte"/>
+          </w:rPr>
+          <w:t>http://homeautomation.blog.free.fr/</w:t>
+        </w:r>
+      </w:hyperlink>
+      <w:r>
+        <w:t xml:space="preserve"> </w:t>
+      </w:r>
+    </w:p>
+    <w:p/>
+    <w:p>
+      <w:r>
         <w:t>Une fois prêt, vous aurez un joli périphérique FLIPR dans votre VERA :</w:t>
       </w:r>
     </w:p>
@@ -204,10 +255,10 @@
           <w:noProof/>
         </w:rPr>
         <w:drawing>
-          <wp:inline distT="0" distB="0" distL="0" distR="0" wp14:anchorId="112ABE0E" wp14:editId="7C2D5BC4">
-            <wp:extent cx="5760720" cy="3058160"/>
-            <wp:effectExtent l="0" t="0" r="0" b="8890"/>
-            <wp:docPr id="24" name="Image 24"/>
+          <wp:inline distT="0" distB="0" distL="0" distR="0" wp14:anchorId="1384BC32" wp14:editId="267A6010">
+            <wp:extent cx="5760720" cy="3080385"/>
+            <wp:effectExtent l="0" t="0" r="0" b="5715"/>
+            <wp:docPr id="5" name="Image 5"/>
             <wp:cNvGraphicFramePr>
               <a:graphicFrameLocks xmlns:a="http://schemas.openxmlformats.org/drawingml/2006/main" noChangeAspect="1"/>
             </wp:cNvGraphicFramePr>
@@ -219,7 +270,7 @@
                     <pic:cNvPicPr/>
                   </pic:nvPicPr>
                   <pic:blipFill>
-                    <a:blip r:embed="rId6"/>
+                    <a:blip r:embed="rId7"/>
                     <a:stretch>
                       <a:fillRect/>
                     </a:stretch>
@@ -227,7 +278,7 @@
                   <pic:spPr>
                     <a:xfrm>
                       <a:off x="0" y="0"/>
-                      <a:ext cx="5760720" cy="3058160"/>
+                      <a:ext cx="5760720" cy="3080385"/>
                     </a:xfrm>
                     <a:prstGeom prst="rect">
                       <a:avLst/>
@@ -254,8 +305,9 @@
           <w:tab w:val="right" w:leader="dot" w:pos="9062"/>
         </w:tabs>
         <w:rPr>
-          <w:noProof/>
-          <w:lang w:val="en-US"/>
+          <w:rFonts w:eastAsiaTheme="minorEastAsia"/>
+          <w:noProof/>
+          <w:lang w:eastAsia="fr-FR"/>
         </w:rPr>
       </w:pPr>
       <w:r>
@@ -267,7 +319,6 @@
       <w:r>
         <w:rPr>
           <w:b/>
-          <w:lang w:val="en-US"/>
         </w:rPr>
         <w:instrText xml:space="preserve"> TOC  \* MERGEFORMAT </w:instrText>
       </w:r>
@@ -280,14 +331,12 @@
       <w:r>
         <w:rPr>
           <w:noProof/>
-          <w:lang w:val="en-US"/>
-        </w:rPr>
-        <w:t>Chapitre 1 Installing the plugin</w:t>
-      </w:r>
-      <w:r>
-        <w:rPr>
-          <w:noProof/>
-          <w:lang w:val="en-US"/>
+        </w:rPr>
+        <w:t>Chapitre 1 Installation du plugin</w:t>
+      </w:r>
+      <w:r>
+        <w:rPr>
+          <w:noProof/>
         </w:rPr>
         <w:tab/>
       </w:r>
@@ -300,9 +349,8 @@
       <w:r>
         <w:rPr>
           <w:noProof/>
-          <w:lang w:val="en-US"/>
-        </w:rPr>
-        <w:instrText xml:space="preserve"> PAGEREF _Toc511571204 \h </w:instrText>
+        </w:rPr>
+        <w:instrText xml:space="preserve"> PAGEREF _Toc512199519 \h </w:instrText>
       </w:r>
       <w:r>
         <w:rPr>
@@ -318,9 +366,8 @@
       <w:r>
         <w:rPr>
           <w:noProof/>
-          <w:lang w:val="en-US"/>
-        </w:rPr>
-        <w:t>1</w:t>
+        </w:rPr>
+        <w:t>3</w:t>
       </w:r>
       <w:r>
         <w:rPr>
@@ -336,21 +383,20 @@
           <w:tab w:val="right" w:leader="dot" w:pos="9062"/>
         </w:tabs>
         <w:rPr>
-          <w:noProof/>
-          <w:lang w:val="en-US"/>
-        </w:rPr>
-      </w:pPr>
-      <w:r>
-        <w:rPr>
-          <w:noProof/>
-          <w:lang w:val="en-US"/>
-        </w:rPr>
-        <w:t>Method 1 : Install from MCV store</w:t>
-      </w:r>
-      <w:r>
-        <w:rPr>
-          <w:noProof/>
-          <w:lang w:val="en-US"/>
+          <w:rFonts w:eastAsiaTheme="minorEastAsia"/>
+          <w:noProof/>
+          <w:lang w:eastAsia="fr-FR"/>
+        </w:rPr>
+      </w:pPr>
+      <w:r>
+        <w:rPr>
+          <w:noProof/>
+        </w:rPr>
+        <w:t>Methode 1 : Installation a partir du store d’application de VERA</w:t>
+      </w:r>
+      <w:r>
+        <w:rPr>
+          <w:noProof/>
         </w:rPr>
         <w:tab/>
       </w:r>
@@ -363,9 +409,8 @@
       <w:r>
         <w:rPr>
           <w:noProof/>
-          <w:lang w:val="en-US"/>
-        </w:rPr>
-        <w:instrText xml:space="preserve"> PAGEREF _Toc511571205 \h </w:instrText>
+        </w:rPr>
+        <w:instrText xml:space="preserve"> PAGEREF _Toc512199520 \h </w:instrText>
       </w:r>
       <w:r>
         <w:rPr>
@@ -381,9 +426,8 @@
       <w:r>
         <w:rPr>
           <w:noProof/>
-          <w:lang w:val="en-US"/>
-        </w:rPr>
-        <w:t>1</w:t>
+        </w:rPr>
+        <w:t>3</w:t>
       </w:r>
       <w:r>
         <w:rPr>
@@ -399,21 +443,20 @@
           <w:tab w:val="right" w:leader="dot" w:pos="9062"/>
         </w:tabs>
         <w:rPr>
-          <w:noProof/>
-          <w:lang w:val="en-US"/>
-        </w:rPr>
-      </w:pPr>
-      <w:r>
-        <w:rPr>
-          <w:noProof/>
-          <w:lang w:val="en-US"/>
-        </w:rPr>
-        <w:t>Method2 : install from Github</w:t>
-      </w:r>
-      <w:r>
-        <w:rPr>
-          <w:noProof/>
-          <w:lang w:val="en-US"/>
+          <w:rFonts w:eastAsiaTheme="minorEastAsia"/>
+          <w:noProof/>
+          <w:lang w:eastAsia="fr-FR"/>
+        </w:rPr>
+      </w:pPr>
+      <w:r>
+        <w:rPr>
+          <w:noProof/>
+        </w:rPr>
+        <w:t>Methode2 : installation a partir de Github</w:t>
+      </w:r>
+      <w:r>
+        <w:rPr>
+          <w:noProof/>
         </w:rPr>
         <w:tab/>
       </w:r>
@@ -426,9 +469,8 @@
       <w:r>
         <w:rPr>
           <w:noProof/>
-          <w:lang w:val="en-US"/>
-        </w:rPr>
-        <w:instrText xml:space="preserve"> PAGEREF _Toc511571206 \h </w:instrText>
+        </w:rPr>
+        <w:instrText xml:space="preserve"> PAGEREF _Toc512199521 \h </w:instrText>
       </w:r>
       <w:r>
         <w:rPr>
@@ -444,9 +486,8 @@
       <w:r>
         <w:rPr>
           <w:noProof/>
-          <w:lang w:val="en-US"/>
-        </w:rPr>
-        <w:t>2</w:t>
+        </w:rPr>
+        <w:t>3</w:t>
       </w:r>
       <w:r>
         <w:rPr>
@@ -462,21 +503,20 @@
           <w:tab w:val="right" w:leader="dot" w:pos="9062"/>
         </w:tabs>
         <w:rPr>
-          <w:noProof/>
-          <w:lang w:val="en-US"/>
-        </w:rPr>
-      </w:pPr>
-      <w:r>
-        <w:rPr>
-          <w:noProof/>
-          <w:lang w:val="en-US"/>
-        </w:rPr>
-        <w:t>Chapitre 2 Configuring the plugin</w:t>
-      </w:r>
-      <w:r>
-        <w:rPr>
-          <w:noProof/>
-          <w:lang w:val="en-US"/>
+          <w:rFonts w:eastAsiaTheme="minorEastAsia"/>
+          <w:noProof/>
+          <w:lang w:eastAsia="fr-FR"/>
+        </w:rPr>
+      </w:pPr>
+      <w:r>
+        <w:rPr>
+          <w:noProof/>
+        </w:rPr>
+        <w:t>Chapitre 2 Configurer le plugin FLIPR</w:t>
+      </w:r>
+      <w:r>
+        <w:rPr>
+          <w:noProof/>
         </w:rPr>
         <w:tab/>
       </w:r>
@@ -489,9 +529,8 @@
       <w:r>
         <w:rPr>
           <w:noProof/>
-          <w:lang w:val="en-US"/>
-        </w:rPr>
-        <w:instrText xml:space="preserve"> PAGEREF _Toc511571207 \h </w:instrText>
+        </w:rPr>
+        <w:instrText xml:space="preserve"> PAGEREF _Toc512199522 \h </w:instrText>
       </w:r>
       <w:r>
         <w:rPr>
@@ -507,9 +546,8 @@
       <w:r>
         <w:rPr>
           <w:noProof/>
-          <w:lang w:val="en-US"/>
-        </w:rPr>
-        <w:t>4</w:t>
+        </w:rPr>
+        <w:t>6</w:t>
       </w:r>
       <w:r>
         <w:rPr>
@@ -525,145 +563,82 @@
           <w:tab w:val="right" w:leader="dot" w:pos="9062"/>
         </w:tabs>
         <w:rPr>
-          <w:noProof/>
+          <w:rFonts w:eastAsiaTheme="minorEastAsia"/>
+          <w:noProof/>
+          <w:lang w:eastAsia="fr-FR"/>
+        </w:rPr>
+      </w:pPr>
+      <w:r>
+        <w:rPr>
+          <w:noProof/>
+        </w:rPr>
+        <w:t>Chapitre 3 Utilisation du plugin</w:t>
+      </w:r>
+      <w:r>
+        <w:rPr>
+          <w:noProof/>
+        </w:rPr>
+        <w:tab/>
+      </w:r>
+      <w:r>
+        <w:rPr>
+          <w:noProof/>
+        </w:rPr>
+        <w:fldChar w:fldCharType="begin"/>
+      </w:r>
+      <w:r>
+        <w:rPr>
+          <w:noProof/>
+        </w:rPr>
+        <w:instrText xml:space="preserve"> PAGEREF _Toc512199523 \h </w:instrText>
+      </w:r>
+      <w:r>
+        <w:rPr>
+          <w:noProof/>
+        </w:rPr>
+      </w:r>
+      <w:r>
+        <w:rPr>
+          <w:noProof/>
+        </w:rPr>
+        <w:fldChar w:fldCharType="separate"/>
+      </w:r>
+      <w:r>
+        <w:rPr>
+          <w:noProof/>
+        </w:rPr>
+        <w:t>10</w:t>
+      </w:r>
+      <w:r>
+        <w:rPr>
+          <w:noProof/>
+        </w:rPr>
+        <w:fldChar w:fldCharType="end"/>
+      </w:r>
+    </w:p>
+    <w:p>
+      <w:pPr>
+        <w:rPr>
           <w:lang w:val="en-US"/>
         </w:rPr>
       </w:pPr>
       <w:r>
         <w:rPr>
-          <w:noProof/>
-          <w:lang w:val="en-US"/>
-        </w:rPr>
-        <w:t>Chapitre 3 Playing with the plugin</w:t>
-      </w:r>
-      <w:r>
-        <w:rPr>
-          <w:noProof/>
-          <w:lang w:val="en-US"/>
-        </w:rPr>
-        <w:tab/>
-      </w:r>
-      <w:r>
-        <w:rPr>
-          <w:noProof/>
-        </w:rPr>
-        <w:fldChar w:fldCharType="begin"/>
-      </w:r>
-      <w:r>
-        <w:rPr>
-          <w:noProof/>
-          <w:lang w:val="en-US"/>
-        </w:rPr>
-        <w:instrText xml:space="preserve"> PAGEREF _Toc511571208 \h </w:instrText>
-      </w:r>
-      <w:r>
-        <w:rPr>
-          <w:noProof/>
-        </w:rPr>
-      </w:r>
-      <w:r>
-        <w:rPr>
-          <w:noProof/>
-        </w:rPr>
-        <w:fldChar w:fldCharType="separate"/>
-      </w:r>
-      <w:r>
-        <w:rPr>
-          <w:noProof/>
-          <w:lang w:val="en-US"/>
-        </w:rPr>
-        <w:t>6</w:t>
-      </w:r>
-      <w:r>
-        <w:rPr>
-          <w:noProof/>
+          <w:b/>
         </w:rPr>
         <w:fldChar w:fldCharType="end"/>
       </w:r>
     </w:p>
     <w:p>
       <w:pPr>
-        <w:pStyle w:val="TM1"/>
-        <w:tabs>
-          <w:tab w:val="right" w:leader="dot" w:pos="9062"/>
-        </w:tabs>
-        <w:rPr>
-          <w:noProof/>
-          <w:lang w:val="en-US"/>
-        </w:rPr>
-      </w:pPr>
-      <w:r>
-        <w:rPr>
-          <w:noProof/>
-          <w:lang w:val="en-US"/>
-        </w:rPr>
-        <w:t>Chapitre 4 Using Philips Hue Scenes</w:t>
-      </w:r>
-      <w:r>
-        <w:rPr>
-          <w:noProof/>
-          <w:lang w:val="en-US"/>
-        </w:rPr>
-        <w:tab/>
-      </w:r>
-      <w:r>
-        <w:rPr>
-          <w:noProof/>
-        </w:rPr>
-        <w:fldChar w:fldCharType="begin"/>
-      </w:r>
-      <w:r>
-        <w:rPr>
-          <w:noProof/>
-          <w:lang w:val="en-US"/>
-        </w:rPr>
-        <w:instrText xml:space="preserve"> PAGEREF _Toc511571209 \h </w:instrText>
-      </w:r>
-      <w:r>
-        <w:rPr>
-          <w:noProof/>
-        </w:rPr>
-      </w:r>
-      <w:r>
-        <w:rPr>
-          <w:noProof/>
-        </w:rPr>
-        <w:fldChar w:fldCharType="separate"/>
-      </w:r>
-      <w:r>
-        <w:rPr>
-          <w:noProof/>
-          <w:lang w:val="en-US"/>
-        </w:rPr>
-        <w:t>11</w:t>
-      </w:r>
-      <w:r>
-        <w:rPr>
-          <w:noProof/>
-        </w:rPr>
-        <w:fldChar w:fldCharType="end"/>
-      </w:r>
-    </w:p>
-    <w:p>
-      <w:pPr>
-        <w:rPr>
-          <w:lang w:val="en-US"/>
-        </w:rPr>
-      </w:pPr>
-      <w:r>
-        <w:rPr>
-          <w:b/>
-        </w:rPr>
-        <w:fldChar w:fldCharType="end"/>
-      </w:r>
-    </w:p>
-    <w:p>
-      <w:pPr>
         <w:pStyle w:val="Titre1"/>
       </w:pPr>
-      <w:r>
+      <w:bookmarkStart w:id="1" w:name="_Toc512199519"/>
+      <w:r>
+        <w:lastRenderedPageBreak/>
         <w:t>Installation du plugin</w:t>
       </w:r>
+      <w:bookmarkEnd w:id="1"/>
     </w:p>
     <w:p/>
     <w:p>
@@ -698,7 +673,7 @@
       <w:pPr>
         <w:pStyle w:val="Titre2"/>
       </w:pPr>
-      <w:bookmarkStart w:id="0" w:name="_Toc511571205"/>
+      <w:bookmarkStart w:id="2" w:name="_Toc512199520"/>
       <w:proofErr w:type="spellStart"/>
       <w:r>
         <w:t>Method</w:t>
@@ -710,7 +685,6 @@
       <w:r>
         <w:t xml:space="preserve"> 1 : </w:t>
       </w:r>
-      <w:bookmarkEnd w:id="0"/>
       <w:r>
         <w:t xml:space="preserve">Installation </w:t>
       </w:r>
@@ -724,6 +698,7 @@
       <w:r>
         <w:t xml:space="preserve"> partir du store d’application de VERA</w:t>
       </w:r>
+      <w:bookmarkEnd w:id="2"/>
     </w:p>
     <w:p>
       <w:pPr>
@@ -827,7 +802,7 @@
       <w:pPr>
         <w:pStyle w:val="Titre2"/>
       </w:pPr>
-      <w:bookmarkStart w:id="1" w:name="_Toc511571206"/>
+      <w:bookmarkStart w:id="3" w:name="_Toc512199521"/>
       <w:r>
         <w:t>Method</w:t>
       </w:r>
@@ -854,7 +829,7 @@
       <w:r>
         <w:t>Github</w:t>
       </w:r>
-      <w:bookmarkEnd w:id="1"/>
+      <w:bookmarkEnd w:id="3"/>
       <w:proofErr w:type="spellEnd"/>
     </w:p>
     <w:p>
@@ -864,7 +839,7 @@
       <w:r>
         <w:t xml:space="preserve"> Télécharger les fichiers depuis la repository source : </w:t>
       </w:r>
-      <w:hyperlink r:id="rId7" w:history="1">
+      <w:hyperlink r:id="rId8" w:history="1">
         <w:r>
           <w:rPr>
             <w:rStyle w:val="Lienhypertexte"/>
@@ -907,92 +882,11 @@
         <w:rPr>
           <w:noProof/>
         </w:rPr>
-        <w:lastRenderedPageBreak/>
         <w:drawing>
           <wp:inline distT="0" distB="0" distL="0" distR="0" wp14:anchorId="5CAD2B11" wp14:editId="7A5A0E01">
             <wp:extent cx="5760720" cy="3112770"/>
             <wp:effectExtent l="0" t="0" r="0" b="0"/>
             <wp:docPr id="1" name="Image 1"/>
-            <wp:cNvGraphicFramePr>
-              <a:graphicFrameLocks xmlns:a="http://schemas.openxmlformats.org/drawingml/2006/main" noChangeAspect="1"/>
-            </wp:cNvGraphicFramePr>
-            <a:graphic xmlns:a="http://schemas.openxmlformats.org/drawingml/2006/main">
-              <a:graphicData uri="http://schemas.openxmlformats.org/drawingml/2006/picture">
-                <pic:pic xmlns:pic="http://schemas.openxmlformats.org/drawingml/2006/picture">
-                  <pic:nvPicPr>
-                    <pic:cNvPr id="1" name=""/>
-                    <pic:cNvPicPr/>
-                  </pic:nvPicPr>
-                  <pic:blipFill>
-                    <a:blip r:embed="rId8"/>
-                    <a:stretch>
-                      <a:fillRect/>
-                    </a:stretch>
-                  </pic:blipFill>
-                  <pic:spPr>
-                    <a:xfrm>
-                      <a:off x="0" y="0"/>
-                      <a:ext cx="5760720" cy="3112770"/>
-                    </a:xfrm>
-                    <a:prstGeom prst="rect">
-                      <a:avLst/>
-                    </a:prstGeom>
-                  </pic:spPr>
-                </pic:pic>
-              </a:graphicData>
-            </a:graphic>
-          </wp:inline>
-        </w:drawing>
-      </w:r>
-    </w:p>
-    <w:p/>
-    <w:p>
-      <w:r>
-        <w:t xml:space="preserve">3) Créer un périphérique FLIPR sur </w:t>
-      </w:r>
-      <w:proofErr w:type="spellStart"/>
-      <w:r>
-        <w:t>vera</w:t>
-      </w:r>
-      <w:proofErr w:type="spellEnd"/>
-      <w:r>
-        <w:t xml:space="preserve"> par la méthode manuelle ‘</w:t>
-      </w:r>
-      <w:proofErr w:type="spellStart"/>
-      <w:r>
-        <w:t>Create</w:t>
-      </w:r>
-      <w:proofErr w:type="spellEnd"/>
-      <w:r>
-        <w:t xml:space="preserve"> </w:t>
-      </w:r>
-      <w:proofErr w:type="spellStart"/>
-      <w:r>
-        <w:t>Device</w:t>
-      </w:r>
-      <w:proofErr w:type="spellEnd"/>
-      <w:r>
-        <w:t>’ sur la page ‘</w:t>
-      </w:r>
-      <w:proofErr w:type="spellStart"/>
-      <w:r>
-        <w:t>Develop</w:t>
-      </w:r>
-      <w:proofErr w:type="spellEnd"/>
-      <w:r>
-        <w:t xml:space="preserve"> apps’</w:t>
-      </w:r>
-    </w:p>
-    <w:p>
-      <w:r>
-        <w:rPr>
-          <w:noProof/>
-        </w:rPr>
-        <w:drawing>
-          <wp:inline distT="0" distB="0" distL="0" distR="0" wp14:anchorId="364BAAE5" wp14:editId="74321277">
-            <wp:extent cx="5760720" cy="4615815"/>
-            <wp:effectExtent l="0" t="0" r="0" b="0"/>
-            <wp:docPr id="21" name="Image 21"/>
             <wp:cNvGraphicFramePr>
               <a:graphicFrameLocks xmlns:a="http://schemas.openxmlformats.org/drawingml/2006/main" noChangeAspect="1"/>
             </wp:cNvGraphicFramePr>
@@ -1012,7 +906,7 @@
                   <pic:spPr>
                     <a:xfrm>
                       <a:off x="0" y="0"/>
-                      <a:ext cx="5760720" cy="4615815"/>
+                      <a:ext cx="5760720" cy="3112770"/>
                     </a:xfrm>
                     <a:prstGeom prst="rect">
                       <a:avLst/>
@@ -1025,6 +919,44 @@
         </w:drawing>
       </w:r>
     </w:p>
+    <w:p/>
+    <w:p>
+      <w:r>
+        <w:t xml:space="preserve">3) Créer un périphérique FLIPR sur </w:t>
+      </w:r>
+      <w:proofErr w:type="spellStart"/>
+      <w:r>
+        <w:t>vera</w:t>
+      </w:r>
+      <w:proofErr w:type="spellEnd"/>
+      <w:r>
+        <w:t xml:space="preserve"> par la méthode manuelle ‘</w:t>
+      </w:r>
+      <w:proofErr w:type="spellStart"/>
+      <w:r>
+        <w:t>Create</w:t>
+      </w:r>
+      <w:proofErr w:type="spellEnd"/>
+      <w:r>
+        <w:t xml:space="preserve"> </w:t>
+      </w:r>
+      <w:proofErr w:type="spellStart"/>
+      <w:r>
+        <w:t>Device</w:t>
+      </w:r>
+      <w:proofErr w:type="spellEnd"/>
+      <w:r>
+        <w:t>’ sur la page ‘</w:t>
+      </w:r>
+      <w:proofErr w:type="spellStart"/>
+      <w:r>
+        <w:t>Develop</w:t>
+      </w:r>
+      <w:proofErr w:type="spellEnd"/>
+      <w:r>
+        <w:t xml:space="preserve"> apps’</w:t>
+      </w:r>
+    </w:p>
     <w:p>
       <w:r>
         <w:rPr>
@@ -1032,10 +964,10 @@
         </w:rPr>
         <w:lastRenderedPageBreak/>
         <w:drawing>
-          <wp:inline distT="0" distB="0" distL="0" distR="0" wp14:anchorId="2F6EB60F" wp14:editId="73F02F96">
-            <wp:extent cx="5760720" cy="2493645"/>
-            <wp:effectExtent l="0" t="0" r="0" b="1905"/>
-            <wp:docPr id="22" name="Image 22"/>
+          <wp:inline distT="0" distB="0" distL="0" distR="0" wp14:anchorId="364BAAE5" wp14:editId="74321277">
+            <wp:extent cx="5760720" cy="4615815"/>
+            <wp:effectExtent l="0" t="0" r="0" b="0"/>
+            <wp:docPr id="21" name="Image 21"/>
             <wp:cNvGraphicFramePr>
               <a:graphicFrameLocks xmlns:a="http://schemas.openxmlformats.org/drawingml/2006/main" noChangeAspect="1"/>
             </wp:cNvGraphicFramePr>
@@ -1055,7 +987,7 @@
                   <pic:spPr>
                     <a:xfrm>
                       <a:off x="0" y="0"/>
-                      <a:ext cx="5760720" cy="2493645"/>
+                      <a:ext cx="5760720" cy="4615815"/>
                     </a:xfrm>
                     <a:prstGeom prst="rect">
                       <a:avLst/>
@@ -1068,46 +1000,16 @@
         </w:drawing>
       </w:r>
     </w:p>
-    <w:p/>
-    <w:p>
-      <w:r>
-        <w:t xml:space="preserve">4) </w:t>
-      </w:r>
-      <w:r>
-        <w:t xml:space="preserve">redémarrer le moteur </w:t>
-      </w:r>
-      <w:proofErr w:type="spellStart"/>
-      <w:r>
-        <w:t>Luup</w:t>
-      </w:r>
-      <w:proofErr w:type="spellEnd"/>
-      <w:r>
-        <w:t xml:space="preserve"> pour que cela soit pris en compte</w:t>
-      </w:r>
-    </w:p>
-    <w:p>
-      <w:r>
-        <w:t xml:space="preserve">Cette commande est difficile à trouver dans UI7, je la </w:t>
-      </w:r>
-      <w:proofErr w:type="gramStart"/>
-      <w:r>
-        <w:t>prend</w:t>
-      </w:r>
-      <w:proofErr w:type="gramEnd"/>
-      <w:r>
-        <w:t xml:space="preserve"> ici par exemple :</w:t>
-      </w:r>
-    </w:p>
     <w:p>
       <w:r>
         <w:rPr>
           <w:noProof/>
         </w:rPr>
         <w:drawing>
-          <wp:inline distT="0" distB="0" distL="0" distR="0" wp14:anchorId="46CB083A" wp14:editId="16320D6F">
-            <wp:extent cx="4724400" cy="3409950"/>
-            <wp:effectExtent l="0" t="0" r="0" b="0"/>
-            <wp:docPr id="23" name="Image 23"/>
+          <wp:inline distT="0" distB="0" distL="0" distR="0" wp14:anchorId="2F6EB60F" wp14:editId="73F02F96">
+            <wp:extent cx="5760720" cy="2493645"/>
+            <wp:effectExtent l="0" t="0" r="0" b="1905"/>
+            <wp:docPr id="22" name="Image 22"/>
             <wp:cNvGraphicFramePr>
               <a:graphicFrameLocks xmlns:a="http://schemas.openxmlformats.org/drawingml/2006/main" noChangeAspect="1"/>
             </wp:cNvGraphicFramePr>
@@ -1127,7 +1029,7 @@
                   <pic:spPr>
                     <a:xfrm>
                       <a:off x="0" y="0"/>
-                      <a:ext cx="4724400" cy="3409950"/>
+                      <a:ext cx="5760720" cy="2493645"/>
                     </a:xfrm>
                     <a:prstGeom prst="rect">
                       <a:avLst/>
@@ -1141,59 +1043,46 @@
       </w:r>
     </w:p>
     <w:p/>
-    <w:p/>
-    <w:p>
-      <w:pPr>
-        <w:pStyle w:val="Titre1"/>
-      </w:pPr>
-      <w:r>
-        <w:t>Configurer le plugin FLIPR</w:t>
-      </w:r>
-    </w:p>
-    <w:p>
-      <w:pPr>
-        <w:pStyle w:val="Paragraphedeliste"/>
-        <w:numPr>
-          <w:ilvl w:val="0"/>
-          <w:numId w:val="4"/>
-        </w:numPr>
-      </w:pPr>
-      <w:r>
-        <w:t xml:space="preserve">Vous devriez maintenant avoir un </w:t>
-      </w:r>
-      <w:r>
-        <w:t>périphérique FLIPR</w:t>
-      </w:r>
-      <w:r>
-        <w:t xml:space="preserve"> dans </w:t>
-      </w:r>
-      <w:r>
-        <w:t xml:space="preserve">votre web application mais l’icône est cerclée de rouge, indiquant un problème de configuration, ce qui est </w:t>
+    <w:p>
+      <w:r>
+        <w:t xml:space="preserve">4) </w:t>
+      </w:r>
+      <w:r>
+        <w:t xml:space="preserve">redémarrer le moteur </w:t>
+      </w:r>
+      <w:proofErr w:type="spellStart"/>
+      <w:r>
+        <w:t>Luup</w:t>
+      </w:r>
+      <w:proofErr w:type="spellEnd"/>
+      <w:r>
+        <w:t xml:space="preserve"> pour que cela soit pris en compte</w:t>
+      </w:r>
+    </w:p>
+    <w:p>
+      <w:r>
+        <w:t xml:space="preserve">Cette commande est difficile à trouver dans UI7, je la </w:t>
       </w:r>
       <w:proofErr w:type="gramStart"/>
       <w:r>
-        <w:t>normal ,</w:t>
+        <w:t>prend</w:t>
       </w:r>
       <w:proofErr w:type="gramEnd"/>
       <w:r>
-        <w:t xml:space="preserve"> il va falloir </w:t>
-      </w:r>
-      <w:r>
+        <w:t xml:space="preserve"> ici par exemple :</w:t>
+      </w:r>
+    </w:p>
+    <w:p>
+      <w:r>
+        <w:rPr>
+          <w:noProof/>
+        </w:rPr>
         <w:lastRenderedPageBreak/>
-        <w:t>entrer quelques paramètres.</w:t>
-      </w:r>
-      <w:r>
-        <w:br/>
-      </w:r>
-      <w:r>
-        <w:rPr>
-          <w:noProof/>
-        </w:rPr>
         <w:drawing>
-          <wp:inline distT="0" distB="0" distL="0" distR="0" wp14:anchorId="4072A95D" wp14:editId="5F6EC062">
-            <wp:extent cx="4333875" cy="1847850"/>
-            <wp:effectExtent l="0" t="0" r="9525" b="0"/>
-            <wp:docPr id="27" name="Image 27"/>
+          <wp:inline distT="0" distB="0" distL="0" distR="0" wp14:anchorId="46CB083A" wp14:editId="16320D6F">
+            <wp:extent cx="4724400" cy="3409950"/>
+            <wp:effectExtent l="0" t="0" r="0" b="0"/>
+            <wp:docPr id="23" name="Image 23"/>
             <wp:cNvGraphicFramePr>
               <a:graphicFrameLocks xmlns:a="http://schemas.openxmlformats.org/drawingml/2006/main" noChangeAspect="1"/>
             </wp:cNvGraphicFramePr>
@@ -1213,6 +1102,91 @@
                   <pic:spPr>
                     <a:xfrm>
                       <a:off x="0" y="0"/>
+                      <a:ext cx="4724400" cy="3409950"/>
+                    </a:xfrm>
+                    <a:prstGeom prst="rect">
+                      <a:avLst/>
+                    </a:prstGeom>
+                  </pic:spPr>
+                </pic:pic>
+              </a:graphicData>
+            </a:graphic>
+          </wp:inline>
+        </w:drawing>
+      </w:r>
+    </w:p>
+    <w:p/>
+    <w:p/>
+    <w:p>
+      <w:pPr>
+        <w:pStyle w:val="Titre1"/>
+      </w:pPr>
+      <w:bookmarkStart w:id="4" w:name="_Toc512199522"/>
+      <w:r>
+        <w:lastRenderedPageBreak/>
+        <w:t>Configurer le plugin FLIPR</w:t>
+      </w:r>
+      <w:bookmarkEnd w:id="4"/>
+    </w:p>
+    <w:p>
+      <w:pPr>
+        <w:pStyle w:val="Paragraphedeliste"/>
+        <w:numPr>
+          <w:ilvl w:val="0"/>
+          <w:numId w:val="4"/>
+        </w:numPr>
+      </w:pPr>
+      <w:r>
+        <w:t xml:space="preserve">Vous devriez maintenant avoir un </w:t>
+      </w:r>
+      <w:r>
+        <w:t>périphérique FLIPR</w:t>
+      </w:r>
+      <w:r>
+        <w:t xml:space="preserve"> dans </w:t>
+      </w:r>
+      <w:r>
+        <w:t xml:space="preserve">votre web application mais l’icône est cerclée de rouge, indiquant un problème de configuration, ce qui est </w:t>
+      </w:r>
+      <w:proofErr w:type="gramStart"/>
+      <w:r>
+        <w:t>normal ,</w:t>
+      </w:r>
+      <w:proofErr w:type="gramEnd"/>
+      <w:r>
+        <w:t xml:space="preserve"> il va falloir entrer quelques paramètres.</w:t>
+      </w:r>
+      <w:r>
+        <w:br/>
+      </w:r>
+      <w:r>
+        <w:rPr>
+          <w:noProof/>
+        </w:rPr>
+        <w:drawing>
+          <wp:inline distT="0" distB="0" distL="0" distR="0" wp14:anchorId="4072A95D" wp14:editId="5F6EC062">
+            <wp:extent cx="4333875" cy="1847850"/>
+            <wp:effectExtent l="0" t="0" r="9525" b="0"/>
+            <wp:docPr id="27" name="Image 27"/>
+            <wp:cNvGraphicFramePr>
+              <a:graphicFrameLocks xmlns:a="http://schemas.openxmlformats.org/drawingml/2006/main" noChangeAspect="1"/>
+            </wp:cNvGraphicFramePr>
+            <a:graphic xmlns:a="http://schemas.openxmlformats.org/drawingml/2006/main">
+              <a:graphicData uri="http://schemas.openxmlformats.org/drawingml/2006/picture">
+                <pic:pic xmlns:pic="http://schemas.openxmlformats.org/drawingml/2006/picture">
+                  <pic:nvPicPr>
+                    <pic:cNvPr id="1" name=""/>
+                    <pic:cNvPicPr/>
+                  </pic:nvPicPr>
+                  <pic:blipFill>
+                    <a:blip r:embed="rId13"/>
+                    <a:stretch>
+                      <a:fillRect/>
+                    </a:stretch>
+                  </pic:blipFill>
+                  <pic:spPr>
+                    <a:xfrm>
+                      <a:off x="0" y="0"/>
                       <a:ext cx="4333875" cy="1847850"/>
                     </a:xfrm>
                     <a:prstGeom prst="rect">
@@ -1277,6 +1251,7 @@
         <w:rPr>
           <w:noProof/>
         </w:rPr>
+        <w:lastRenderedPageBreak/>
         <w:drawing>
           <wp:inline distT="0" distB="0" distL="0" distR="0">
             <wp:extent cx="3476625" cy="6257925"/>
@@ -1295,7 +1270,7 @@
                     </pic:cNvPicPr>
                   </pic:nvPicPr>
                   <pic:blipFill>
-                    <a:blip r:embed="rId13">
+                    <a:blip r:embed="rId14">
                       <a:extLst>
                         <a:ext uri="{28A0092B-C50C-407E-A947-70E740481C1C}">
                           <a14:useLocalDpi xmlns:a14="http://schemas.microsoft.com/office/drawing/2010/main" val="0"/>
@@ -1339,12 +1314,11 @@
       <w:pPr>
         <w:pStyle w:val="Paragraphedeliste"/>
       </w:pPr>
-      <w:bookmarkStart w:id="2" w:name="_GoBack"/>
-      <w:bookmarkEnd w:id="2"/>
-      <w:r>
-        <w:rPr>
-          <w:noProof/>
-        </w:rPr>
+      <w:r>
+        <w:rPr>
+          <w:noProof/>
+        </w:rPr>
+        <w:lastRenderedPageBreak/>
         <w:drawing>
           <wp:inline distT="0" distB="0" distL="0" distR="0" wp14:anchorId="5C90C8F7" wp14:editId="314B2B32">
             <wp:extent cx="5543550" cy="3638550"/>
@@ -1361,7 +1335,7 @@
                     <pic:cNvPicPr/>
                   </pic:nvPicPr>
                   <pic:blipFill rotWithShape="1">
-                    <a:blip r:embed="rId14"/>
+                    <a:blip r:embed="rId15"/>
                     <a:srcRect b="14350"/>
                     <a:stretch/>
                   </pic:blipFill>
@@ -1474,7 +1448,7 @@
                     <pic:cNvPicPr/>
                   </pic:nvPicPr>
                   <pic:blipFill>
-                    <a:blip r:embed="rId15"/>
+                    <a:blip r:embed="rId16"/>
                     <a:stretch>
                       <a:fillRect/>
                     </a:stretch>
@@ -1532,136 +1506,6 @@
             <wp:extent cx="5076825" cy="8105775"/>
             <wp:effectExtent l="0" t="0" r="9525" b="9525"/>
             <wp:docPr id="31" name="Image 31"/>
-            <wp:cNvGraphicFramePr>
-              <a:graphicFrameLocks xmlns:a="http://schemas.openxmlformats.org/drawingml/2006/main" noChangeAspect="1"/>
-            </wp:cNvGraphicFramePr>
-            <a:graphic xmlns:a="http://schemas.openxmlformats.org/drawingml/2006/main">
-              <a:graphicData uri="http://schemas.openxmlformats.org/drawingml/2006/picture">
-                <pic:pic xmlns:pic="http://schemas.openxmlformats.org/drawingml/2006/picture">
-                  <pic:nvPicPr>
-                    <pic:cNvPr id="1" name=""/>
-                    <pic:cNvPicPr/>
-                  </pic:nvPicPr>
-                  <pic:blipFill>
-                    <a:blip r:embed="rId16"/>
-                    <a:stretch>
-                      <a:fillRect/>
-                    </a:stretch>
-                  </pic:blipFill>
-                  <pic:spPr>
-                    <a:xfrm>
-                      <a:off x="0" y="0"/>
-                      <a:ext cx="5076825" cy="8105775"/>
-                    </a:xfrm>
-                    <a:prstGeom prst="rect">
-                      <a:avLst/>
-                    </a:prstGeom>
-                  </pic:spPr>
-                </pic:pic>
-              </a:graphicData>
-            </a:graphic>
-          </wp:inline>
-        </w:drawing>
-      </w:r>
-    </w:p>
-    <w:p>
-      <w:pPr>
-        <w:pStyle w:val="Paragraphedeliste"/>
-      </w:pPr>
-    </w:p>
-    <w:p>
-      <w:pPr>
-        <w:pStyle w:val="Titre1"/>
-      </w:pPr>
-      <w:bookmarkStart w:id="3" w:name="_Toc511571208"/>
-      <w:r>
-        <w:lastRenderedPageBreak/>
-        <w:t>Utilisation du</w:t>
-      </w:r>
-      <w:r>
-        <w:t xml:space="preserve"> plugin</w:t>
-      </w:r>
-      <w:bookmarkEnd w:id="3"/>
-    </w:p>
-    <w:p>
-      <w:pPr>
-        <w:pStyle w:val="Paragraphedeliste"/>
-      </w:pPr>
-    </w:p>
-    <w:p>
-      <w:r>
-        <w:t>Des améliorations seront apportées au fil du temps sur les fonctionnalités. Il y a de quoi faire par exemple :</w:t>
-      </w:r>
-    </w:p>
-    <w:p>
-      <w:pPr>
-        <w:pStyle w:val="Paragraphedeliste"/>
-      </w:pPr>
-    </w:p>
-    <w:p>
-      <w:pPr>
-        <w:pStyle w:val="Paragraphedeliste"/>
-        <w:numPr>
-          <w:ilvl w:val="0"/>
-          <w:numId w:val="2"/>
-        </w:numPr>
-      </w:pPr>
-      <w:r>
-        <w:t>Changement de mot de passe</w:t>
-      </w:r>
-    </w:p>
-    <w:p>
-      <w:pPr>
-        <w:pStyle w:val="Paragraphedeliste"/>
-        <w:numPr>
-          <w:ilvl w:val="0"/>
-          <w:numId w:val="2"/>
-        </w:numPr>
-      </w:pPr>
-      <w:r>
-        <w:t xml:space="preserve">Affichage des températures sous la forme d’un périphérique standard de type Température </w:t>
-      </w:r>
-      <w:proofErr w:type="spellStart"/>
-      <w:r>
-        <w:t>Sensor</w:t>
-      </w:r>
-      <w:proofErr w:type="spellEnd"/>
-    </w:p>
-    <w:p/>
-    <w:p>
-      <w:r>
-        <w:t xml:space="preserve">Sous ALTUI, l’utilisation est plus agréable et permet par exemple grâce à l’intégration avec IFTTT et </w:t>
-      </w:r>
-      <w:proofErr w:type="spellStart"/>
-      <w:r>
-        <w:t>thingspeak</w:t>
-      </w:r>
-      <w:proofErr w:type="spellEnd"/>
-      <w:r>
-        <w:t xml:space="preserve"> de former des graphiques d’évolutions des valeurs</w:t>
-      </w:r>
-      <w:r>
-        <w:t>. Voici quelques captures d’</w:t>
-      </w:r>
-      <w:proofErr w:type="spellStart"/>
-      <w:r>
-        <w:t>ecran</w:t>
-      </w:r>
-      <w:proofErr w:type="spellEnd"/>
-      <w:r>
-        <w:t xml:space="preserve"> sous ALTUI</w:t>
-      </w:r>
-    </w:p>
-    <w:p>
-      <w:r>
-        <w:rPr>
-          <w:noProof/>
-        </w:rPr>
-        <w:drawing>
-          <wp:inline distT="0" distB="0" distL="0" distR="0" wp14:anchorId="666CFDD4" wp14:editId="25E75EBB">
-            <wp:extent cx="2466975" cy="1257300"/>
-            <wp:effectExtent l="0" t="0" r="9525" b="0"/>
-            <wp:docPr id="32" name="Image 32"/>
             <wp:cNvGraphicFramePr>
               <a:graphicFrameLocks xmlns:a="http://schemas.openxmlformats.org/drawingml/2006/main" noChangeAspect="1"/>
             </wp:cNvGraphicFramePr>
@@ -1681,7 +1525,7 @@
                   <pic:spPr>
                     <a:xfrm>
                       <a:off x="0" y="0"/>
-                      <a:ext cx="2466975" cy="1257300"/>
+                      <a:ext cx="5076825" cy="8105775"/>
                     </a:xfrm>
                     <a:prstGeom prst="rect">
                       <a:avLst/>
@@ -1695,16 +1539,104 @@
       </w:r>
     </w:p>
     <w:p>
-      <w:r>
-        <w:rPr>
-          <w:noProof/>
-        </w:rPr>
+      <w:pPr>
+        <w:pStyle w:val="Paragraphedeliste"/>
+      </w:pPr>
+    </w:p>
+    <w:p>
+      <w:pPr>
+        <w:pStyle w:val="Titre1"/>
+      </w:pPr>
+      <w:bookmarkStart w:id="5" w:name="_Toc512199523"/>
+      <w:r>
         <w:lastRenderedPageBreak/>
+        <w:t>Utilisation du</w:t>
+      </w:r>
+      <w:r>
+        <w:t xml:space="preserve"> plugin</w:t>
+      </w:r>
+      <w:bookmarkEnd w:id="5"/>
+    </w:p>
+    <w:p>
+      <w:pPr>
+        <w:pStyle w:val="Paragraphedeliste"/>
+      </w:pPr>
+    </w:p>
+    <w:p>
+      <w:r>
+        <w:t>Des améliorations seront apportées au fil du temps sur les fonctionnalités. Il y a de quoi faire par exemple :</w:t>
+      </w:r>
+    </w:p>
+    <w:p>
+      <w:pPr>
+        <w:pStyle w:val="Paragraphedeliste"/>
+      </w:pPr>
+    </w:p>
+    <w:p>
+      <w:pPr>
+        <w:pStyle w:val="Paragraphedeliste"/>
+        <w:numPr>
+          <w:ilvl w:val="0"/>
+          <w:numId w:val="2"/>
+        </w:numPr>
+      </w:pPr>
+      <w:r>
+        <w:t>Changement de mot de passe</w:t>
+      </w:r>
+    </w:p>
+    <w:p>
+      <w:pPr>
+        <w:pStyle w:val="Paragraphedeliste"/>
+        <w:numPr>
+          <w:ilvl w:val="0"/>
+          <w:numId w:val="2"/>
+        </w:numPr>
+      </w:pPr>
+      <w:r>
+        <w:t xml:space="preserve">Affichage des températures sous la forme d’un périphérique standard de type Température </w:t>
+      </w:r>
+      <w:proofErr w:type="spellStart"/>
+      <w:r>
+        <w:t>Sensor</w:t>
+      </w:r>
+      <w:proofErr w:type="spellEnd"/>
+    </w:p>
+    <w:p/>
+    <w:p>
+      <w:r>
+        <w:t xml:space="preserve">Sous ALTUI, l’utilisation est plus agréable et permet par exemple grâce à l’intégration avec IFTTT et </w:t>
+      </w:r>
+      <w:proofErr w:type="spellStart"/>
+      <w:r>
+        <w:t>thingspeak</w:t>
+      </w:r>
+      <w:proofErr w:type="spellEnd"/>
+      <w:r>
+        <w:t xml:space="preserve"> de former des graphiques d’évolutions des valeurs</w:t>
+      </w:r>
+      <w:r>
+        <w:t>. Voici quelques captures d’</w:t>
+      </w:r>
+      <w:proofErr w:type="spellStart"/>
+      <w:r>
+        <w:t>ecran</w:t>
+      </w:r>
+      <w:proofErr w:type="spellEnd"/>
+      <w:r>
+        <w:t xml:space="preserve"> sous ALTUI</w:t>
+      </w:r>
+    </w:p>
+    <w:p/>
+    <w:p>
+      <w:r>
+        <w:rPr>
+          <w:noProof/>
+        </w:rPr>
         <w:drawing>
-          <wp:inline distT="0" distB="0" distL="0" distR="0" wp14:anchorId="6635E25D" wp14:editId="2CA6A7BF">
-            <wp:extent cx="5648325" cy="5400675"/>
+          <wp:inline distT="0" distB="0" distL="0" distR="0" wp14:anchorId="1B3E8CCC" wp14:editId="721CBC29">
+            <wp:extent cx="2257425" cy="923925"/>
             <wp:effectExtent l="0" t="0" r="9525" b="9525"/>
-            <wp:docPr id="33" name="Image 33"/>
+            <wp:docPr id="3" name="Image 3"/>
             <wp:cNvGraphicFramePr>
               <a:graphicFrameLocks xmlns:a="http://schemas.openxmlformats.org/drawingml/2006/main" noChangeAspect="1"/>
             </wp:cNvGraphicFramePr>
@@ -1724,7 +1656,7 @@
                   <pic:spPr>
                     <a:xfrm>
                       <a:off x="0" y="0"/>
-                      <a:ext cx="5648325" cy="5400675"/>
+                      <a:ext cx="2257425" cy="923925"/>
                     </a:xfrm>
                     <a:prstGeom prst="rect">
                       <a:avLst/>
@@ -1737,6 +1669,7 @@
         </w:drawing>
       </w:r>
     </w:p>
+    <w:p/>
     <w:p>
       <w:r>
         <w:rPr>
@@ -1744,10 +1677,10 @@
         </w:rPr>
         <w:lastRenderedPageBreak/>
         <w:drawing>
-          <wp:inline distT="0" distB="0" distL="0" distR="0" wp14:anchorId="100DB562" wp14:editId="632BA968">
-            <wp:extent cx="3781425" cy="7305675"/>
+          <wp:inline distT="0" distB="0" distL="0" distR="0" wp14:anchorId="6635E25D" wp14:editId="2CA6A7BF">
+            <wp:extent cx="5648325" cy="5400675"/>
             <wp:effectExtent l="0" t="0" r="9525" b="9525"/>
-            <wp:docPr id="34" name="Image 34"/>
+            <wp:docPr id="33" name="Image 33"/>
             <wp:cNvGraphicFramePr>
               <a:graphicFrameLocks xmlns:a="http://schemas.openxmlformats.org/drawingml/2006/main" noChangeAspect="1"/>
             </wp:cNvGraphicFramePr>
@@ -1767,6 +1700,49 @@
                   <pic:spPr>
                     <a:xfrm>
                       <a:off x="0" y="0"/>
+                      <a:ext cx="5648325" cy="5400675"/>
+                    </a:xfrm>
+                    <a:prstGeom prst="rect">
+                      <a:avLst/>
+                    </a:prstGeom>
+                  </pic:spPr>
+                </pic:pic>
+              </a:graphicData>
+            </a:graphic>
+          </wp:inline>
+        </w:drawing>
+      </w:r>
+    </w:p>
+    <w:p>
+      <w:r>
+        <w:rPr>
+          <w:noProof/>
+        </w:rPr>
+        <w:lastRenderedPageBreak/>
+        <w:drawing>
+          <wp:inline distT="0" distB="0" distL="0" distR="0" wp14:anchorId="100DB562" wp14:editId="632BA968">
+            <wp:extent cx="3781425" cy="7305675"/>
+            <wp:effectExtent l="0" t="0" r="9525" b="9525"/>
+            <wp:docPr id="34" name="Image 34"/>
+            <wp:cNvGraphicFramePr>
+              <a:graphicFrameLocks xmlns:a="http://schemas.openxmlformats.org/drawingml/2006/main" noChangeAspect="1"/>
+            </wp:cNvGraphicFramePr>
+            <a:graphic xmlns:a="http://schemas.openxmlformats.org/drawingml/2006/main">
+              <a:graphicData uri="http://schemas.openxmlformats.org/drawingml/2006/picture">
+                <pic:pic xmlns:pic="http://schemas.openxmlformats.org/drawingml/2006/picture">
+                  <pic:nvPicPr>
+                    <pic:cNvPr id="1" name=""/>
+                    <pic:cNvPicPr/>
+                  </pic:nvPicPr>
+                  <pic:blipFill>
+                    <a:blip r:embed="rId20"/>
+                    <a:stretch>
+                      <a:fillRect/>
+                    </a:stretch>
+                  </pic:blipFill>
+                  <pic:spPr>
+                    <a:xfrm>
+                      <a:off x="0" y="0"/>
                       <a:ext cx="3781425" cy="7305675"/>
                     </a:xfrm>
                     <a:prstGeom prst="rect">
@@ -1804,7 +1780,7 @@
                     </pic:cNvPicPr>
                   </pic:nvPicPr>
                   <pic:blipFill>
-                    <a:blip r:embed="rId20">
+                    <a:blip r:embed="rId21">
                       <a:extLst>
                         <a:ext uri="{28A0092B-C50C-407E-A947-70E740481C1C}">
                           <a14:useLocalDpi xmlns:a14="http://schemas.microsoft.com/office/drawing/2010/main" val="0"/>
@@ -2894,10 +2870,11 @@
     <w:link w:val="Titre1Car"/>
     <w:uiPriority w:val="9"/>
     <w:qFormat/>
-    <w:rsid w:val="001E505D"/>
+    <w:rsid w:val="00864D96"/>
     <w:pPr>
       <w:keepNext/>
       <w:keepLines/>
+      <w:pageBreakBefore/>
       <w:numPr>
         <w:numId w:val="5"/>
       </w:numPr>
@@ -3166,7 +3143,7 @@
     <w:basedOn w:val="Policepardfaut"/>
     <w:link w:val="Titre1"/>
     <w:uiPriority w:val="9"/>
-    <w:rsid w:val="001E505D"/>
+    <w:rsid w:val="00864D96"/>
     <w:rPr>
       <w:rFonts w:asciiTheme="majorHAnsi" w:eastAsiaTheme="majorEastAsia" w:hAnsiTheme="majorHAnsi" w:cstheme="majorBidi"/>
       <w:color w:val="2F5496" w:themeColor="accent1" w:themeShade="BF"/>

</xml_diff>